<commit_message>
Izmenjeni registracija restorana i registracija gurmana
</commit_message>
<xml_diff>
--- a/SSU/SSU-Registracija Restorana.docx
+++ b/SSU/SSU-Registracija Restorana.docx
@@ -1,6 +1,6 @@
 
 <file path=word/document.xml><?xml version="1.0" encoding="utf-8"?>
-<w:document xmlns:wpc="http://schemas.microsoft.com/office/word/2010/wordprocessingCanvas" xmlns:cx="http://schemas.microsoft.com/office/drawing/2014/chartex" xmlns:cx1="http://schemas.microsoft.com/office/drawing/2015/9/8/chartex" xmlns:cx2="http://schemas.microsoft.com/office/drawing/2015/10/21/chartex" xmlns:cx3="http://schemas.microsoft.com/office/drawing/2016/5/9/chartex" xmlns:cx4="http://schemas.microsoft.com/office/drawing/2016/5/10/chartex" xmlns:cx5="http://schemas.microsoft.com/office/drawing/2016/5/11/chartex" xmlns:cx6="http://schemas.microsoft.com/office/drawing/2016/5/12/chartex" xmlns:cx7="http://schemas.microsoft.com/office/drawing/2016/5/13/chartex" xmlns:cx8="http://schemas.microsoft.com/office/drawing/2016/5/14/chartex" xmlns:mc="http://schemas.openxmlformats.org/markup-compatibility/2006" xmlns:aink="http://schemas.microsoft.com/office/drawing/2016/ink" xmlns:am3d="http://schemas.microsoft.com/office/drawing/2017/model3d" xmlns:o="urn:schemas-microsoft-com:office:office" xmlns:r="http://schemas.openxmlformats.org/officeDocument/2006/relationships" xmlns:m="http://schemas.openxmlformats.org/officeDocument/2006/math" xmlns:v="urn:schemas-microsoft-com:vml" xmlns:wp14="http://schemas.microsoft.com/office/word/2010/wordprocessingDrawing" xmlns:wp="http://schemas.openxmlformats.org/drawingml/2006/wordprocessingDrawing" xmlns:w10="urn:schemas-microsoft-com:office:word" xmlns:w="http://schemas.openxmlformats.org/wordprocessingml/2006/main" xmlns:w14="http://schemas.microsoft.com/office/word/2010/wordml" xmlns:w15="http://schemas.microsoft.com/office/word/2012/wordml" xmlns:w16cid="http://schemas.microsoft.com/office/word/2016/wordml/cid" xmlns:w16se="http://schemas.microsoft.com/office/word/2015/wordml/symex" xmlns:wpg="http://schemas.microsoft.com/office/word/2010/wordprocessingGroup" xmlns:wpi="http://schemas.microsoft.com/office/word/2010/wordprocessingInk" xmlns:wne="http://schemas.microsoft.com/office/word/2006/wordml" xmlns:wps="http://schemas.microsoft.com/office/word/2010/wordprocessingShape" mc:Ignorable="w14 w15 w16se w16cid wp14">
+<w:document xmlns:wpc="http://schemas.microsoft.com/office/word/2010/wordprocessingCanvas" xmlns:mc="http://schemas.openxmlformats.org/markup-compatibility/2006" xmlns:o="urn:schemas-microsoft-com:office:office" xmlns:r="http://schemas.openxmlformats.org/officeDocument/2006/relationships" xmlns:m="http://schemas.openxmlformats.org/officeDocument/2006/math" xmlns:v="urn:schemas-microsoft-com:vml" xmlns:wp14="http://schemas.microsoft.com/office/word/2010/wordprocessingDrawing" xmlns:wp="http://schemas.openxmlformats.org/drawingml/2006/wordprocessingDrawing" xmlns:w10="urn:schemas-microsoft-com:office:word" xmlns:w="http://schemas.openxmlformats.org/wordprocessingml/2006/main" xmlns:w14="http://schemas.microsoft.com/office/word/2010/wordml" xmlns:w15="http://schemas.microsoft.com/office/word/2012/wordml" xmlns:wpg="http://schemas.microsoft.com/office/word/2010/wordprocessingGroup" xmlns:wpi="http://schemas.microsoft.com/office/word/2010/wordprocessingInk" xmlns:wne="http://schemas.microsoft.com/office/word/2006/wordml" xmlns:wps="http://schemas.microsoft.com/office/word/2010/wordprocessingShape" mc:Ignorable="w14 w15 wp14">
   <w:body>
     <w:p>
       <w:pPr>
@@ -159,7 +159,7 @@
           <w:szCs w:val="24"/>
           <w:lang w:val="sr-Latn-RS"/>
         </w:rPr>
-        <w:t>1</w:t>
+        <w:t>2</w:t>
       </w:r>
     </w:p>
     <w:p>
@@ -453,6 +453,12 @@
                 <w:lang w:val="sr-Latn-RS"/>
               </w:rPr>
             </w:pPr>
+            <w:r>
+              <w:rPr>
+                <w:lang w:val="sr-Latn-RS"/>
+              </w:rPr>
+              <w:t>20.06.2019.</w:t>
+            </w:r>
           </w:p>
         </w:tc>
         <w:tc>
@@ -465,6 +471,12 @@
                 <w:lang w:val="sr-Latn-RS"/>
               </w:rPr>
             </w:pPr>
+            <w:r>
+              <w:rPr>
+                <w:lang w:val="sr-Latn-RS"/>
+              </w:rPr>
+              <w:t>1.2</w:t>
+            </w:r>
           </w:p>
         </w:tc>
         <w:tc>
@@ -477,6 +489,12 @@
                 <w:lang w:val="sr-Latn-RS"/>
               </w:rPr>
             </w:pPr>
+            <w:r>
+              <w:rPr>
+                <w:lang w:val="sr-Latn-RS"/>
+              </w:rPr>
+              <w:t>Izmenjeni tokovi 2.2.3 i 2.2.5. Izmenjen tok 2.2.1 (korak 17).</w:t>
+            </w:r>
           </w:p>
         </w:tc>
         <w:tc>
@@ -489,6 +507,12 @@
                 <w:lang w:val="sr-Latn-RS"/>
               </w:rPr>
             </w:pPr>
+            <w:r>
+              <w:rPr>
+                <w:lang w:val="sr-Latn-RS"/>
+              </w:rPr>
+              <w:t>Nenad Babin</w:t>
+            </w:r>
           </w:p>
         </w:tc>
       </w:tr>
@@ -563,7 +587,7 @@
         </w:rPr>
         <w:fldChar w:fldCharType="separate"/>
       </w:r>
-      <w:hyperlink w:anchor="_Toc5617800" w:history="1">
+      <w:hyperlink w:anchor="_Toc11961002" w:history="1">
         <w:r>
           <w:rPr>
             <w:rStyle w:val="Hyperlink"/>
@@ -606,7 +630,7 @@
             <w:noProof/>
             <w:webHidden/>
           </w:rPr>
-          <w:instrText xml:space="preserve"> PAGEREF _Toc5617800 \h </w:instrText>
+          <w:instrText xml:space="preserve"> PAGEREF _Toc11961002 \h </w:instrText>
         </w:r>
         <w:r>
           <w:rPr>
@@ -651,7 +675,7 @@
           <w:lang w:val="sr-Latn-RS" w:eastAsia="sr-Latn-RS"/>
         </w:rPr>
       </w:pPr>
-      <w:hyperlink w:anchor="_Toc5617801" w:history="1">
+      <w:hyperlink w:anchor="_Toc11961003" w:history="1">
         <w:r>
           <w:rPr>
             <w:rStyle w:val="Hyperlink"/>
@@ -696,7 +720,7 @@
             <w:noProof/>
             <w:webHidden/>
           </w:rPr>
-          <w:instrText xml:space="preserve"> PAGEREF _Toc5617801 \h </w:instrText>
+          <w:instrText xml:space="preserve"> PAGEREF _Toc11961003 \h </w:instrText>
         </w:r>
         <w:r>
           <w:rPr>
@@ -741,7 +765,7 @@
           <w:lang w:val="sr-Latn-RS" w:eastAsia="sr-Latn-RS"/>
         </w:rPr>
       </w:pPr>
-      <w:hyperlink w:anchor="_Toc5617802" w:history="1">
+      <w:hyperlink w:anchor="_Toc11961004" w:history="1">
         <w:r>
           <w:rPr>
             <w:rStyle w:val="Hyperlink"/>
@@ -786,7 +810,7 @@
             <w:noProof/>
             <w:webHidden/>
           </w:rPr>
-          <w:instrText xml:space="preserve"> PAGEREF _Toc5617802 \h </w:instrText>
+          <w:instrText xml:space="preserve"> PAGEREF _Toc11961004 \h </w:instrText>
         </w:r>
         <w:r>
           <w:rPr>
@@ -831,7 +855,7 @@
           <w:lang w:val="sr-Latn-RS" w:eastAsia="sr-Latn-RS"/>
         </w:rPr>
       </w:pPr>
-      <w:hyperlink w:anchor="_Toc5617803" w:history="1">
+      <w:hyperlink w:anchor="_Toc11961005" w:history="1">
         <w:r>
           <w:rPr>
             <w:rStyle w:val="Hyperlink"/>
@@ -876,7 +900,7 @@
             <w:noProof/>
             <w:webHidden/>
           </w:rPr>
-          <w:instrText xml:space="preserve"> PAGEREF _Toc5617803 \h </w:instrText>
+          <w:instrText xml:space="preserve"> PAGEREF _Toc11961005 \h </w:instrText>
         </w:r>
         <w:r>
           <w:rPr>
@@ -921,7 +945,7 @@
           <w:lang w:val="sr-Latn-RS" w:eastAsia="sr-Latn-RS"/>
         </w:rPr>
       </w:pPr>
-      <w:hyperlink w:anchor="_Toc5617804" w:history="1">
+      <w:hyperlink w:anchor="_Toc11961006" w:history="1">
         <w:r>
           <w:rPr>
             <w:rStyle w:val="Hyperlink"/>
@@ -966,7 +990,7 @@
             <w:noProof/>
             <w:webHidden/>
           </w:rPr>
-          <w:instrText xml:space="preserve"> PAGEREF _Toc5617804 \h </w:instrText>
+          <w:instrText xml:space="preserve"> PAGEREF _Toc11961006 \h </w:instrText>
         </w:r>
         <w:r>
           <w:rPr>
@@ -1011,7 +1035,7 @@
           <w:lang w:val="sr-Latn-RS" w:eastAsia="sr-Latn-RS"/>
         </w:rPr>
       </w:pPr>
-      <w:hyperlink w:anchor="_Toc5617805" w:history="1">
+      <w:hyperlink w:anchor="_Toc11961007" w:history="1">
         <w:r>
           <w:rPr>
             <w:rStyle w:val="Hyperlink"/>
@@ -1056,7 +1080,7 @@
             <w:noProof/>
             <w:webHidden/>
           </w:rPr>
-          <w:instrText xml:space="preserve"> PAGEREF _Toc5617805 \h </w:instrText>
+          <w:instrText xml:space="preserve"> PAGEREF _Toc11961007 \h </w:instrText>
         </w:r>
         <w:r>
           <w:rPr>
@@ -1101,7 +1125,7 @@
           <w:lang w:val="sr-Latn-RS" w:eastAsia="sr-Latn-RS"/>
         </w:rPr>
       </w:pPr>
-      <w:hyperlink w:anchor="_Toc5617806" w:history="1">
+      <w:hyperlink w:anchor="_Toc11961008" w:history="1">
         <w:r>
           <w:rPr>
             <w:rStyle w:val="Hyperlink"/>
@@ -1146,7 +1170,7 @@
             <w:noProof/>
             <w:webHidden/>
           </w:rPr>
-          <w:instrText xml:space="preserve"> PAGEREF _Toc5617806 \h </w:instrText>
+          <w:instrText xml:space="preserve"> PAGEREF _Toc11961008 \h </w:instrText>
         </w:r>
         <w:r>
           <w:rPr>
@@ -1191,7 +1215,7 @@
           <w:lang w:val="sr-Latn-RS" w:eastAsia="sr-Latn-RS"/>
         </w:rPr>
       </w:pPr>
-      <w:hyperlink w:anchor="_Toc5617807" w:history="1">
+      <w:hyperlink w:anchor="_Toc11961009" w:history="1">
         <w:r>
           <w:rPr>
             <w:rStyle w:val="Hyperlink"/>
@@ -1236,7 +1260,7 @@
             <w:noProof/>
             <w:webHidden/>
           </w:rPr>
-          <w:instrText xml:space="preserve"> PAGEREF _Toc5617807 \h </w:instrText>
+          <w:instrText xml:space="preserve"> PAGEREF _Toc11961009 \h </w:instrText>
         </w:r>
         <w:r>
           <w:rPr>
@@ -1281,7 +1305,7 @@
           <w:lang w:val="sr-Latn-RS" w:eastAsia="sr-Latn-RS"/>
         </w:rPr>
       </w:pPr>
-      <w:hyperlink w:anchor="_Toc5617808" w:history="1">
+      <w:hyperlink w:anchor="_Toc11961010" w:history="1">
         <w:r>
           <w:rPr>
             <w:rStyle w:val="Hyperlink"/>
@@ -1324,7 +1348,7 @@
             <w:noProof/>
             <w:webHidden/>
           </w:rPr>
-          <w:instrText xml:space="preserve"> PAGEREF _Toc5617808 \h </w:instrText>
+          <w:instrText xml:space="preserve"> PAGEREF _Toc11961010 \h </w:instrText>
         </w:r>
         <w:r>
           <w:rPr>
@@ -1369,7 +1393,7 @@
           <w:lang w:val="sr-Latn-RS" w:eastAsia="sr-Latn-RS"/>
         </w:rPr>
       </w:pPr>
-      <w:hyperlink w:anchor="_Toc5617809" w:history="1">
+      <w:hyperlink w:anchor="_Toc11961011" w:history="1">
         <w:r>
           <w:rPr>
             <w:rStyle w:val="Hyperlink"/>
@@ -1414,7 +1438,7 @@
             <w:noProof/>
             <w:webHidden/>
           </w:rPr>
-          <w:instrText xml:space="preserve"> PAGEREF _Toc5617809 \h </w:instrText>
+          <w:instrText xml:space="preserve"> PAGEREF _Toc11961011 \h </w:instrText>
         </w:r>
         <w:r>
           <w:rPr>
@@ -1459,7 +1483,7 @@
           <w:lang w:val="sr-Latn-RS" w:eastAsia="sr-Latn-RS"/>
         </w:rPr>
       </w:pPr>
-      <w:hyperlink w:anchor="_Toc5617810" w:history="1">
+      <w:hyperlink w:anchor="_Toc11961012" w:history="1">
         <w:r>
           <w:rPr>
             <w:rStyle w:val="Hyperlink"/>
@@ -1483,7 +1507,7 @@
             <w:noProof/>
             <w:lang w:val="sr-Latn-RS"/>
           </w:rPr>
-          <w:t>Korisnik je uneo postojeće korisničko ime</w:t>
+          <w:t>Korisnik je uneo postojeće korisničko ime ili korisničko ime nema 4 karaktera</w:t>
         </w:r>
         <w:r>
           <w:rPr>
@@ -1504,7 +1528,7 @@
             <w:noProof/>
             <w:webHidden/>
           </w:rPr>
-          <w:instrText xml:space="preserve"> PAGEREF _Toc5617810 \h </w:instrText>
+          <w:instrText xml:space="preserve"> PAGEREF _Toc11961012 \h </w:instrText>
         </w:r>
         <w:r>
           <w:rPr>
@@ -1549,7 +1573,7 @@
           <w:lang w:val="sr-Latn-RS" w:eastAsia="sr-Latn-RS"/>
         </w:rPr>
       </w:pPr>
-      <w:hyperlink w:anchor="_Toc5617811" w:history="1">
+      <w:hyperlink w:anchor="_Toc11961013" w:history="1">
         <w:r>
           <w:rPr>
             <w:rStyle w:val="Hyperlink"/>
@@ -1594,7 +1618,7 @@
             <w:noProof/>
             <w:webHidden/>
           </w:rPr>
-          <w:instrText xml:space="preserve"> PAGEREF _Toc5617811 \h </w:instrText>
+          <w:instrText xml:space="preserve"> PAGEREF _Toc11961013 \h </w:instrText>
         </w:r>
         <w:r>
           <w:rPr>
@@ -1639,7 +1663,7 @@
           <w:lang w:val="sr-Latn-RS" w:eastAsia="sr-Latn-RS"/>
         </w:rPr>
       </w:pPr>
-      <w:hyperlink w:anchor="_Toc5617812" w:history="1">
+      <w:hyperlink w:anchor="_Toc11961014" w:history="1">
         <w:r>
           <w:rPr>
             <w:rStyle w:val="Hyperlink"/>
@@ -1684,7 +1708,7 @@
             <w:noProof/>
             <w:webHidden/>
           </w:rPr>
-          <w:instrText xml:space="preserve"> PAGEREF _Toc5617812 \h </w:instrText>
+          <w:instrText xml:space="preserve"> PAGEREF _Toc11961014 \h </w:instrText>
         </w:r>
         <w:r>
           <w:rPr>
@@ -1729,7 +1753,7 @@
           <w:lang w:val="sr-Latn-RS" w:eastAsia="sr-Latn-RS"/>
         </w:rPr>
       </w:pPr>
-      <w:hyperlink w:anchor="_Toc5617813" w:history="1">
+      <w:hyperlink w:anchor="_Toc11961015" w:history="1">
         <w:r>
           <w:rPr>
             <w:rStyle w:val="Hyperlink"/>
@@ -1774,7 +1798,7 @@
             <w:noProof/>
             <w:webHidden/>
           </w:rPr>
-          <w:instrText xml:space="preserve"> PAGEREF _Toc5617813 \h </w:instrText>
+          <w:instrText xml:space="preserve"> PAGEREF _Toc11961015 \h </w:instrText>
         </w:r>
         <w:r>
           <w:rPr>
@@ -1819,7 +1843,7 @@
           <w:lang w:val="sr-Latn-RS" w:eastAsia="sr-Latn-RS"/>
         </w:rPr>
       </w:pPr>
-      <w:hyperlink w:anchor="_Toc5617814" w:history="1">
+      <w:hyperlink w:anchor="_Toc11961016" w:history="1">
         <w:r>
           <w:rPr>
             <w:rStyle w:val="Hyperlink"/>
@@ -1864,7 +1888,7 @@
             <w:noProof/>
             <w:webHidden/>
           </w:rPr>
-          <w:instrText xml:space="preserve"> PAGEREF _Toc5617814 \h </w:instrText>
+          <w:instrText xml:space="preserve"> PAGEREF _Toc11961016 \h </w:instrText>
         </w:r>
         <w:r>
           <w:rPr>
@@ -1909,7 +1933,7 @@
           <w:lang w:val="sr-Latn-RS" w:eastAsia="sr-Latn-RS"/>
         </w:rPr>
       </w:pPr>
-      <w:hyperlink w:anchor="_Toc5617815" w:history="1">
+      <w:hyperlink w:anchor="_Toc11961017" w:history="1">
         <w:r>
           <w:rPr>
             <w:rStyle w:val="Hyperlink"/>
@@ -1954,7 +1978,7 @@
             <w:noProof/>
             <w:webHidden/>
           </w:rPr>
-          <w:instrText xml:space="preserve"> PAGEREF _Toc5617815 \h </w:instrText>
+          <w:instrText xml:space="preserve"> PAGEREF _Toc11961017 \h </w:instrText>
         </w:r>
         <w:r>
           <w:rPr>
@@ -1999,7 +2023,7 @@
           <w:lang w:val="sr-Latn-RS" w:eastAsia="sr-Latn-RS"/>
         </w:rPr>
       </w:pPr>
-      <w:hyperlink w:anchor="_Toc5617816" w:history="1">
+      <w:hyperlink w:anchor="_Toc11961018" w:history="1">
         <w:r>
           <w:rPr>
             <w:rStyle w:val="Hyperlink"/>
@@ -2044,7 +2068,7 @@
             <w:noProof/>
             <w:webHidden/>
           </w:rPr>
-          <w:instrText xml:space="preserve"> PAGEREF _Toc5617816 \h </w:instrText>
+          <w:instrText xml:space="preserve"> PAGEREF _Toc11961018 \h </w:instrText>
         </w:r>
         <w:r>
           <w:rPr>
@@ -2105,7 +2129,7 @@
       <w:pPr>
         <w:pStyle w:val="Heading1"/>
       </w:pPr>
-      <w:bookmarkStart w:id="0" w:name="_Toc5617800"/>
+      <w:bookmarkStart w:id="0" w:name="_Toc11961002"/>
       <w:proofErr w:type="spellStart"/>
       <w:r>
         <w:lastRenderedPageBreak/>
@@ -2121,7 +2145,7 @@
           <w:lang w:val="sr-Latn-RS"/>
         </w:rPr>
       </w:pPr>
-      <w:bookmarkStart w:id="1" w:name="_Toc5617801"/>
+      <w:bookmarkStart w:id="1" w:name="_Toc11961003"/>
       <w:r>
         <w:rPr>
           <w:lang w:val="sr-Latn-RS"/>
@@ -2168,7 +2192,7 @@
           <w:lang w:val="sr-Latn-RS"/>
         </w:rPr>
       </w:pPr>
-      <w:bookmarkStart w:id="2" w:name="_Toc5617802"/>
+      <w:bookmarkStart w:id="2" w:name="_Toc11961004"/>
       <w:r>
         <w:rPr>
           <w:lang w:val="sr-Latn-RS"/>
@@ -2205,7 +2229,7 @@
           <w:lang w:val="sr-Latn-RS"/>
         </w:rPr>
       </w:pPr>
-      <w:bookmarkStart w:id="3" w:name="_Toc5617803"/>
+      <w:bookmarkStart w:id="3" w:name="_Toc11961005"/>
       <w:r>
         <w:rPr>
           <w:lang w:val="sr-Latn-RS"/>
@@ -2257,7 +2281,7 @@
           <w:lang w:val="sr-Latn-RS"/>
         </w:rPr>
       </w:pPr>
-      <w:bookmarkStart w:id="4" w:name="_Toc5617804"/>
+      <w:bookmarkStart w:id="4" w:name="_Toc11961006"/>
       <w:r>
         <w:rPr>
           <w:lang w:val="sr-Latn-RS"/>
@@ -2381,6 +2405,12 @@
                 <w:lang w:val="sr-Latn-RS"/>
               </w:rPr>
             </w:pPr>
+            <w:r>
+              <w:rPr>
+                <w:lang w:val="sr-Latn-RS"/>
+              </w:rPr>
+              <w:t>Preusmeravanje na login stranicu sa obaveštenjem da je registracija bila uspešna.</w:t>
+            </w:r>
           </w:p>
         </w:tc>
       </w:tr>
@@ -2400,7 +2430,7 @@
           <w:lang w:val="sr-Latn-RS"/>
         </w:rPr>
       </w:pPr>
-      <w:bookmarkStart w:id="5" w:name="_Toc5617805"/>
+      <w:bookmarkStart w:id="5" w:name="_Toc11961007"/>
       <w:r>
         <w:rPr>
           <w:lang w:val="sr-Latn-RS"/>
@@ -2422,7 +2452,7 @@
           <w:lang w:val="sr-Latn-RS"/>
         </w:rPr>
       </w:pPr>
-      <w:bookmarkStart w:id="6" w:name="_Toc5617806"/>
+      <w:bookmarkStart w:id="6" w:name="_Toc11961008"/>
       <w:r>
         <w:rPr>
           <w:lang w:val="sr-Latn-RS"/>
@@ -2465,11 +2495,12 @@
           <w:lang w:val="sr-Latn-RS"/>
         </w:rPr>
       </w:pPr>
-      <w:bookmarkStart w:id="7" w:name="_Toc5617807"/>
-      <w:r>
-        <w:rPr>
-          <w:lang w:val="sr-Latn-RS"/>
-        </w:rPr>
+      <w:bookmarkStart w:id="7" w:name="_Toc11961009"/>
+      <w:r>
+        <w:rPr>
+          <w:lang w:val="sr-Latn-RS"/>
+        </w:rPr>
+        <w:lastRenderedPageBreak/>
         <w:t>Tok događaja</w:t>
       </w:r>
       <w:bookmarkEnd w:id="7"/>
@@ -2478,7 +2509,7 @@
       <w:pPr>
         <w:pStyle w:val="Heading3"/>
       </w:pPr>
-      <w:bookmarkStart w:id="8" w:name="_Toc5617808"/>
+      <w:bookmarkStart w:id="8" w:name="_Toc11961010"/>
       <w:proofErr w:type="spellStart"/>
       <w:r>
         <w:t>Korisnik</w:t>
@@ -2509,7 +2540,15 @@
       </w:r>
       <w:proofErr w:type="spellEnd"/>
       <w:r>
-        <w:t xml:space="preserve"> za </w:t>
+        <w:t xml:space="preserve"> </w:t>
+      </w:r>
+      <w:proofErr w:type="spellStart"/>
+      <w:r>
+        <w:t>za</w:t>
+      </w:r>
+      <w:proofErr w:type="spellEnd"/>
+      <w:r>
+        <w:t xml:space="preserve"> </w:t>
       </w:r>
       <w:proofErr w:type="spellStart"/>
       <w:r>
@@ -2576,7 +2615,6 @@
         <w:rPr>
           <w:lang w:val="sr-Latn-RS"/>
         </w:rPr>
-        <w:lastRenderedPageBreak/>
         <w:t>Na ekranu se prikazuje registraciona forma sa sledećim poljima za popunjavanje:</w:t>
       </w:r>
     </w:p>
@@ -3115,7 +3153,15 @@
       </w:r>
       <w:proofErr w:type="spellEnd"/>
       <w:r>
-        <w:t xml:space="preserve"> za </w:t>
+        <w:t xml:space="preserve"> </w:t>
+      </w:r>
+      <w:proofErr w:type="spellStart"/>
+      <w:r>
+        <w:t>za</w:t>
+      </w:r>
+      <w:proofErr w:type="spellEnd"/>
+      <w:r>
+        <w:t xml:space="preserve"> </w:t>
       </w:r>
       <w:proofErr w:type="spellStart"/>
       <w:r>
@@ -3154,8 +3200,46 @@
         <w:rPr>
           <w:lang w:val="sr-Latn-RS"/>
         </w:rPr>
-        <w:t>Sistem vraća korisnika na stranicu sa pregledom profila restorana</w:t>
-      </w:r>
+        <w:t xml:space="preserve">Sistem </w:t>
+      </w:r>
+      <w:r>
+        <w:rPr>
+          <w:lang w:val="sr-Latn-RS"/>
+        </w:rPr>
+        <w:t>preusmerava</w:t>
+      </w:r>
+      <w:r>
+        <w:rPr>
+          <w:lang w:val="sr-Latn-RS"/>
+        </w:rPr>
+        <w:t xml:space="preserve"> korisnika na </w:t>
+      </w:r>
+      <w:r>
+        <w:rPr>
+          <w:lang w:val="sr-Latn-RS"/>
+        </w:rPr>
+        <w:t>login stranicu uz ispis poruke „</w:t>
+      </w:r>
+      <w:r>
+        <w:rPr>
+          <w:lang w:val="sr-Latn-RS"/>
+        </w:rPr>
+        <w:t>Uspešno ste se re</w:t>
+      </w:r>
+      <w:r>
+        <w:rPr>
+          <w:lang w:val="sr-Latn-RS"/>
+        </w:rPr>
+        <w:t>gistrovali. Možete se prijaviti</w:t>
+      </w:r>
+      <w:r>
+        <w:rPr>
+          <w:lang w:val="sr-Latn-RS"/>
+        </w:rPr>
+        <w:t>“.</w:t>
+      </w:r>
+      <w:bookmarkStart w:id="9" w:name="_GoBack"/>
+      <w:bookmarkEnd w:id="9"/>
     </w:p>
     <w:p>
       <w:pPr>
@@ -3168,6 +3252,7 @@
         <w:rPr>
           <w:lang w:val="sr-Latn-RS"/>
         </w:rPr>
+        <w:lastRenderedPageBreak/>
         <w:t>Korake 3-13 nije neophodno ispuniti u navedenom redosledu, redosled može biti proizvoljan, jedino je bitno da svi ovi koraci budu odrađeni pre koraka broj 14.</w:t>
       </w:r>
     </w:p>
@@ -3190,7 +3275,6 @@
         <w:rPr>
           <w:lang w:val="sr-Latn-RS"/>
         </w:rPr>
-        <w:lastRenderedPageBreak/>
         <w:t>Proširenja:</w:t>
       </w:r>
     </w:p>
@@ -3222,8 +3306,13 @@
         </w:rPr>
         <w:t xml:space="preserve">Korisnik pritiska dugme </w:t>
       </w:r>
-      <w:r>
-        <w:t xml:space="preserve">za </w:t>
+      <w:proofErr w:type="spellStart"/>
+      <w:r>
+        <w:t>za</w:t>
+      </w:r>
+      <w:proofErr w:type="spellEnd"/>
+      <w:r>
+        <w:t xml:space="preserve"> </w:t>
       </w:r>
       <w:proofErr w:type="spellStart"/>
       <w:r>
@@ -3373,14 +3462,14 @@
           <w:lang w:val="sr-Latn-RS"/>
         </w:rPr>
       </w:pPr>
-      <w:bookmarkStart w:id="9" w:name="_Toc5617809"/>
+      <w:bookmarkStart w:id="10" w:name="_Toc11961011"/>
       <w:r>
         <w:rPr>
           <w:lang w:val="sr-Latn-RS"/>
         </w:rPr>
         <w:t>Korisnik nije popunio jedno ili više polja</w:t>
       </w:r>
-      <w:bookmarkEnd w:id="9"/>
+      <w:bookmarkEnd w:id="10"/>
     </w:p>
     <w:p>
       <w:pPr>
@@ -3515,14 +3604,20 @@
           <w:lang w:val="sr-Latn-RS"/>
         </w:rPr>
       </w:pPr>
-      <w:bookmarkStart w:id="10" w:name="_Toc5617810"/>
+      <w:bookmarkStart w:id="11" w:name="_Toc11961012"/>
       <w:r>
         <w:rPr>
           <w:lang w:val="sr-Latn-RS"/>
         </w:rPr>
         <w:t>Korisnik je uneo postojeće korisničko ime</w:t>
       </w:r>
-      <w:bookmarkEnd w:id="10"/>
+      <w:r>
+        <w:rPr>
+          <w:lang w:val="sr-Latn-RS"/>
+        </w:rPr>
+        <w:t xml:space="preserve"> ili korisničko ime nema 4 karaktera</w:t>
+      </w:r>
+      <w:bookmarkEnd w:id="11"/>
     </w:p>
     <w:p>
       <w:pPr>
@@ -3601,6 +3696,12 @@
         </w:rPr>
         <w:t>ali unosi korisničko ime koje je već zauzeto</w:t>
       </w:r>
+      <w:r>
+        <w:rPr>
+          <w:lang w:val="sr-Latn-RS"/>
+        </w:rPr>
+        <w:t xml:space="preserve"> ili nema 4 karaktera</w:t>
+      </w:r>
     </w:p>
     <w:p>
       <w:pPr>
@@ -3693,14 +3794,14 @@
           <w:lang w:val="sr-Latn-RS"/>
         </w:rPr>
       </w:pPr>
-      <w:bookmarkStart w:id="11" w:name="_Toc5617811"/>
+      <w:bookmarkStart w:id="12" w:name="_Toc11961013"/>
       <w:r>
         <w:rPr>
           <w:lang w:val="sr-Latn-RS"/>
         </w:rPr>
         <w:t>Korisnik je uneo postojeći e-mail</w:t>
       </w:r>
-      <w:bookmarkEnd w:id="11"/>
+      <w:bookmarkEnd w:id="12"/>
     </w:p>
     <w:p>
       <w:pPr>
@@ -3735,6 +3836,7 @@
         <w:rPr>
           <w:lang w:val="sr-Latn-RS"/>
         </w:rPr>
+        <w:lastRenderedPageBreak/>
         <w:t>Korisnik korake 3-13 izvršava kao u scenariju 2.2.1, ali unosi e-mail koji je već zauzet</w:t>
       </w:r>
     </w:p>
@@ -3835,15 +3937,14 @@
           <w:lang w:val="sr-Latn-RS"/>
         </w:rPr>
       </w:pPr>
-      <w:bookmarkStart w:id="12" w:name="_Toc5617812"/>
-      <w:r>
-        <w:rPr>
-          <w:lang w:val="sr-Latn-RS"/>
-        </w:rPr>
-        <w:lastRenderedPageBreak/>
+      <w:bookmarkStart w:id="13" w:name="_Toc11961014"/>
+      <w:r>
+        <w:rPr>
+          <w:lang w:val="sr-Latn-RS"/>
+        </w:rPr>
         <w:t>Korisnik je uneo lozinku neodgovarajućeg formata</w:t>
       </w:r>
-      <w:bookmarkEnd w:id="12"/>
+      <w:bookmarkEnd w:id="13"/>
     </w:p>
     <w:p>
       <w:pPr>
@@ -3884,6 +3985,12 @@
         <w:rPr>
           <w:lang w:val="sr-Latn-RS"/>
         </w:rPr>
+        <w:t xml:space="preserve"> (nema 4 karaktera)</w:t>
+      </w:r>
+      <w:r>
+        <w:rPr>
+          <w:lang w:val="sr-Latn-RS"/>
+        </w:rPr>
         <w:t xml:space="preserve">, a forma ostaje popunjena kao što je to urađeno u prethodnim koracima </w:t>
       </w:r>
       <w:r>
@@ -3900,14 +4007,14 @@
           <w:lang w:val="sr-Latn-RS"/>
         </w:rPr>
       </w:pPr>
-      <w:bookmarkStart w:id="13" w:name="_Toc5617813"/>
+      <w:bookmarkStart w:id="14" w:name="_Toc11961015"/>
       <w:r>
         <w:rPr>
           <w:lang w:val="sr-Latn-RS"/>
         </w:rPr>
         <w:t>Uneta lozinka i potvrda lozinke nisu iste</w:t>
       </w:r>
-      <w:bookmarkEnd w:id="13"/>
+      <w:bookmarkEnd w:id="14"/>
     </w:p>
     <w:p>
       <w:pPr>
@@ -3976,14 +4083,14 @@
           <w:lang w:val="sr-Latn-RS"/>
         </w:rPr>
       </w:pPr>
-      <w:bookmarkStart w:id="14" w:name="_Toc5617814"/>
+      <w:bookmarkStart w:id="15" w:name="_Toc11961016"/>
       <w:r>
         <w:rPr>
           <w:lang w:val="sr-Latn-RS"/>
         </w:rPr>
         <w:t>Posebni zahtevi</w:t>
       </w:r>
-      <w:bookmarkEnd w:id="14"/>
+      <w:bookmarkEnd w:id="15"/>
     </w:p>
     <w:p>
       <w:pPr>
@@ -4006,14 +4113,14 @@
           <w:lang w:val="sr-Latn-RS"/>
         </w:rPr>
       </w:pPr>
-      <w:bookmarkStart w:id="15" w:name="_Toc5617815"/>
+      <w:bookmarkStart w:id="16" w:name="_Toc11961017"/>
       <w:r>
         <w:rPr>
           <w:lang w:val="sr-Latn-RS"/>
         </w:rPr>
         <w:t>Preduslovi</w:t>
       </w:r>
-      <w:bookmarkEnd w:id="15"/>
+      <w:bookmarkEnd w:id="16"/>
     </w:p>
     <w:p>
       <w:pPr>
@@ -4036,14 +4143,14 @@
           <w:lang w:val="sr-Latn-RS"/>
         </w:rPr>
       </w:pPr>
-      <w:bookmarkStart w:id="16" w:name="_Toc5617816"/>
+      <w:bookmarkStart w:id="17" w:name="_Toc11961018"/>
       <w:r>
         <w:rPr>
           <w:lang w:val="sr-Latn-RS"/>
         </w:rPr>
         <w:t>Posledice</w:t>
       </w:r>
-      <w:bookmarkEnd w:id="16"/>
+      <w:bookmarkEnd w:id="17"/>
     </w:p>
     <w:p>
       <w:pPr>
@@ -4074,15 +4181,7 @@
         <w:rPr>
           <w:lang w:val="sr-Latn-RS"/>
         </w:rPr>
-        <w:t>, ta forma se šalje administratoru na pregled, i ako uspešno prođe i tu fazu podaci s</w:t>
-      </w:r>
-      <w:bookmarkStart w:id="17" w:name="_GoBack"/>
-      <w:bookmarkEnd w:id="17"/>
-      <w:r>
-        <w:rPr>
-          <w:lang w:val="sr-Latn-RS"/>
-        </w:rPr>
-        <w:t>e čuvaju u bazi podataka.</w:t>
+        <w:t>, ta forma se šalje administratoru na pregled, i ako uspešno prođe i tu fazu podaci se čuvaju u bazi podataka.</w:t>
       </w:r>
     </w:p>
     <w:sectPr>
@@ -4098,7 +4197,7 @@
 </file>
 
 <file path=word/endnotes.xml><?xml version="1.0" encoding="utf-8"?>
-<w:endnotes xmlns:wpc="http://schemas.microsoft.com/office/word/2010/wordprocessingCanvas" xmlns:cx="http://schemas.microsoft.com/office/drawing/2014/chartex" xmlns:cx1="http://schemas.microsoft.com/office/drawing/2015/9/8/chartex" xmlns:cx2="http://schemas.microsoft.com/office/drawing/2015/10/21/chartex" xmlns:cx3="http://schemas.microsoft.com/office/drawing/2016/5/9/chartex" xmlns:cx4="http://schemas.microsoft.com/office/drawing/2016/5/10/chartex" xmlns:cx5="http://schemas.microsoft.com/office/drawing/2016/5/11/chartex" xmlns:cx6="http://schemas.microsoft.com/office/drawing/2016/5/12/chartex" xmlns:cx7="http://schemas.microsoft.com/office/drawing/2016/5/13/chartex" xmlns:cx8="http://schemas.microsoft.com/office/drawing/2016/5/14/chartex" xmlns:mc="http://schemas.openxmlformats.org/markup-compatibility/2006" xmlns:aink="http://schemas.microsoft.com/office/drawing/2016/ink" xmlns:am3d="http://schemas.microsoft.com/office/drawing/2017/model3d" xmlns:o="urn:schemas-microsoft-com:office:office" xmlns:r="http://schemas.openxmlformats.org/officeDocument/2006/relationships" xmlns:m="http://schemas.openxmlformats.org/officeDocument/2006/math" xmlns:v="urn:schemas-microsoft-com:vml" xmlns:wp14="http://schemas.microsoft.com/office/word/2010/wordprocessingDrawing" xmlns:wp="http://schemas.openxmlformats.org/drawingml/2006/wordprocessingDrawing" xmlns:w10="urn:schemas-microsoft-com:office:word" xmlns:w="http://schemas.openxmlformats.org/wordprocessingml/2006/main" xmlns:w14="http://schemas.microsoft.com/office/word/2010/wordml" xmlns:w15="http://schemas.microsoft.com/office/word/2012/wordml" xmlns:w16cid="http://schemas.microsoft.com/office/word/2016/wordml/cid" xmlns:w16se="http://schemas.microsoft.com/office/word/2015/wordml/symex" xmlns:wpg="http://schemas.microsoft.com/office/word/2010/wordprocessingGroup" xmlns:wpi="http://schemas.microsoft.com/office/word/2010/wordprocessingInk" xmlns:wne="http://schemas.microsoft.com/office/word/2006/wordml" xmlns:wps="http://schemas.microsoft.com/office/word/2010/wordprocessingShape" mc:Ignorable="w14 w15 w16se w16cid wp14">
+<w:endnotes xmlns:wpc="http://schemas.microsoft.com/office/word/2010/wordprocessingCanvas" xmlns:mc="http://schemas.openxmlformats.org/markup-compatibility/2006" xmlns:o="urn:schemas-microsoft-com:office:office" xmlns:r="http://schemas.openxmlformats.org/officeDocument/2006/relationships" xmlns:m="http://schemas.openxmlformats.org/officeDocument/2006/math" xmlns:v="urn:schemas-microsoft-com:vml" xmlns:wp14="http://schemas.microsoft.com/office/word/2010/wordprocessingDrawing" xmlns:wp="http://schemas.openxmlformats.org/drawingml/2006/wordprocessingDrawing" xmlns:w10="urn:schemas-microsoft-com:office:word" xmlns:w="http://schemas.openxmlformats.org/wordprocessingml/2006/main" xmlns:w14="http://schemas.microsoft.com/office/word/2010/wordml" xmlns:w15="http://schemas.microsoft.com/office/word/2012/wordml" xmlns:wpg="http://schemas.microsoft.com/office/word/2010/wordprocessingGroup" xmlns:wpi="http://schemas.microsoft.com/office/word/2010/wordprocessingInk" xmlns:wne="http://schemas.microsoft.com/office/word/2006/wordml" xmlns:wps="http://schemas.microsoft.com/office/word/2010/wordprocessingShape" mc:Ignorable="w14 w15 wp14">
   <w:endnote w:type="separator" w:id="-1">
     <w:p>
       <w:pPr>
@@ -4123,7 +4222,7 @@
 </file>
 
 <file path=word/footer1.xml><?xml version="1.0" encoding="utf-8"?>
-<w:ftr xmlns:wpc="http://schemas.microsoft.com/office/word/2010/wordprocessingCanvas" xmlns:cx="http://schemas.microsoft.com/office/drawing/2014/chartex" xmlns:cx1="http://schemas.microsoft.com/office/drawing/2015/9/8/chartex" xmlns:cx2="http://schemas.microsoft.com/office/drawing/2015/10/21/chartex" xmlns:cx3="http://schemas.microsoft.com/office/drawing/2016/5/9/chartex" xmlns:cx4="http://schemas.microsoft.com/office/drawing/2016/5/10/chartex" xmlns:cx5="http://schemas.microsoft.com/office/drawing/2016/5/11/chartex" xmlns:cx6="http://schemas.microsoft.com/office/drawing/2016/5/12/chartex" xmlns:cx7="http://schemas.microsoft.com/office/drawing/2016/5/13/chartex" xmlns:cx8="http://schemas.microsoft.com/office/drawing/2016/5/14/chartex" xmlns:mc="http://schemas.openxmlformats.org/markup-compatibility/2006" xmlns:aink="http://schemas.microsoft.com/office/drawing/2016/ink" xmlns:am3d="http://schemas.microsoft.com/office/drawing/2017/model3d" xmlns:o="urn:schemas-microsoft-com:office:office" xmlns:r="http://schemas.openxmlformats.org/officeDocument/2006/relationships" xmlns:m="http://schemas.openxmlformats.org/officeDocument/2006/math" xmlns:v="urn:schemas-microsoft-com:vml" xmlns:wp14="http://schemas.microsoft.com/office/word/2010/wordprocessingDrawing" xmlns:wp="http://schemas.openxmlformats.org/drawingml/2006/wordprocessingDrawing" xmlns:w10="urn:schemas-microsoft-com:office:word" xmlns:w="http://schemas.openxmlformats.org/wordprocessingml/2006/main" xmlns:w14="http://schemas.microsoft.com/office/word/2010/wordml" xmlns:w15="http://schemas.microsoft.com/office/word/2012/wordml" xmlns:w16cid="http://schemas.microsoft.com/office/word/2016/wordml/cid" xmlns:w16se="http://schemas.microsoft.com/office/word/2015/wordml/symex" xmlns:wpg="http://schemas.microsoft.com/office/word/2010/wordprocessingGroup" xmlns:wpi="http://schemas.microsoft.com/office/word/2010/wordprocessingInk" xmlns:wne="http://schemas.microsoft.com/office/word/2006/wordml" xmlns:wps="http://schemas.microsoft.com/office/word/2010/wordprocessingShape" mc:Ignorable="w14 w15 w16se w16cid wp14">
+<w:ftr xmlns:wpc="http://schemas.microsoft.com/office/word/2010/wordprocessingCanvas" xmlns:mc="http://schemas.openxmlformats.org/markup-compatibility/2006" xmlns:o="urn:schemas-microsoft-com:office:office" xmlns:r="http://schemas.openxmlformats.org/officeDocument/2006/relationships" xmlns:m="http://schemas.openxmlformats.org/officeDocument/2006/math" xmlns:v="urn:schemas-microsoft-com:vml" xmlns:wp14="http://schemas.microsoft.com/office/word/2010/wordprocessingDrawing" xmlns:wp="http://schemas.openxmlformats.org/drawingml/2006/wordprocessingDrawing" xmlns:w10="urn:schemas-microsoft-com:office:word" xmlns:w="http://schemas.openxmlformats.org/wordprocessingml/2006/main" xmlns:w14="http://schemas.microsoft.com/office/word/2010/wordml" xmlns:w15="http://schemas.microsoft.com/office/word/2012/wordml" xmlns:wpg="http://schemas.microsoft.com/office/word/2010/wordprocessingGroup" xmlns:wpi="http://schemas.microsoft.com/office/word/2010/wordprocessingInk" xmlns:wne="http://schemas.microsoft.com/office/word/2006/wordml" xmlns:wps="http://schemas.microsoft.com/office/word/2010/wordprocessingShape" mc:Ignorable="w14 w15 wp14">
   <w:sdt>
     <w:sdtPr>
       <w:id w:val="2051640621"/>
@@ -4156,7 +4255,7 @@
           <w:rPr>
             <w:noProof/>
           </w:rPr>
-          <w:t>2</w:t>
+          <w:t>7</w:t>
         </w:r>
         <w:r>
           <w:rPr>
@@ -4176,7 +4275,7 @@
 </file>
 
 <file path=word/footnotes.xml><?xml version="1.0" encoding="utf-8"?>
-<w:footnotes xmlns:wpc="http://schemas.microsoft.com/office/word/2010/wordprocessingCanvas" xmlns:cx="http://schemas.microsoft.com/office/drawing/2014/chartex" xmlns:cx1="http://schemas.microsoft.com/office/drawing/2015/9/8/chartex" xmlns:cx2="http://schemas.microsoft.com/office/drawing/2015/10/21/chartex" xmlns:cx3="http://schemas.microsoft.com/office/drawing/2016/5/9/chartex" xmlns:cx4="http://schemas.microsoft.com/office/drawing/2016/5/10/chartex" xmlns:cx5="http://schemas.microsoft.com/office/drawing/2016/5/11/chartex" xmlns:cx6="http://schemas.microsoft.com/office/drawing/2016/5/12/chartex" xmlns:cx7="http://schemas.microsoft.com/office/drawing/2016/5/13/chartex" xmlns:cx8="http://schemas.microsoft.com/office/drawing/2016/5/14/chartex" xmlns:mc="http://schemas.openxmlformats.org/markup-compatibility/2006" xmlns:aink="http://schemas.microsoft.com/office/drawing/2016/ink" xmlns:am3d="http://schemas.microsoft.com/office/drawing/2017/model3d" xmlns:o="urn:schemas-microsoft-com:office:office" xmlns:r="http://schemas.openxmlformats.org/officeDocument/2006/relationships" xmlns:m="http://schemas.openxmlformats.org/officeDocument/2006/math" xmlns:v="urn:schemas-microsoft-com:vml" xmlns:wp14="http://schemas.microsoft.com/office/word/2010/wordprocessingDrawing" xmlns:wp="http://schemas.openxmlformats.org/drawingml/2006/wordprocessingDrawing" xmlns:w10="urn:schemas-microsoft-com:office:word" xmlns:w="http://schemas.openxmlformats.org/wordprocessingml/2006/main" xmlns:w14="http://schemas.microsoft.com/office/word/2010/wordml" xmlns:w15="http://schemas.microsoft.com/office/word/2012/wordml" xmlns:w16cid="http://schemas.microsoft.com/office/word/2016/wordml/cid" xmlns:w16se="http://schemas.microsoft.com/office/word/2015/wordml/symex" xmlns:wpg="http://schemas.microsoft.com/office/word/2010/wordprocessingGroup" xmlns:wpi="http://schemas.microsoft.com/office/word/2010/wordprocessingInk" xmlns:wne="http://schemas.microsoft.com/office/word/2006/wordml" xmlns:wps="http://schemas.microsoft.com/office/word/2010/wordprocessingShape" mc:Ignorable="w14 w15 w16se w16cid wp14">
+<w:footnotes xmlns:wpc="http://schemas.microsoft.com/office/word/2010/wordprocessingCanvas" xmlns:mc="http://schemas.openxmlformats.org/markup-compatibility/2006" xmlns:o="urn:schemas-microsoft-com:office:office" xmlns:r="http://schemas.openxmlformats.org/officeDocument/2006/relationships" xmlns:m="http://schemas.openxmlformats.org/officeDocument/2006/math" xmlns:v="urn:schemas-microsoft-com:vml" xmlns:wp14="http://schemas.microsoft.com/office/word/2010/wordprocessingDrawing" xmlns:wp="http://schemas.openxmlformats.org/drawingml/2006/wordprocessingDrawing" xmlns:w10="urn:schemas-microsoft-com:office:word" xmlns:w="http://schemas.openxmlformats.org/wordprocessingml/2006/main" xmlns:w14="http://schemas.microsoft.com/office/word/2010/wordml" xmlns:w15="http://schemas.microsoft.com/office/word/2012/wordml" xmlns:wpg="http://schemas.microsoft.com/office/word/2010/wordprocessingGroup" xmlns:wpi="http://schemas.microsoft.com/office/word/2010/wordprocessingInk" xmlns:wne="http://schemas.microsoft.com/office/word/2006/wordml" xmlns:wps="http://schemas.microsoft.com/office/word/2010/wordprocessingShape" mc:Ignorable="w14 w15 wp14">
   <w:footnote w:type="separator" w:id="-1">
     <w:p>
       <w:pPr>
@@ -4201,7 +4300,7 @@
 </file>
 
 <file path=word/numbering.xml><?xml version="1.0" encoding="utf-8"?>
-<w:numbering xmlns:wpc="http://schemas.microsoft.com/office/word/2010/wordprocessingCanvas" xmlns:cx="http://schemas.microsoft.com/office/drawing/2014/chartex" xmlns:cx1="http://schemas.microsoft.com/office/drawing/2015/9/8/chartex" xmlns:cx2="http://schemas.microsoft.com/office/drawing/2015/10/21/chartex" xmlns:cx3="http://schemas.microsoft.com/office/drawing/2016/5/9/chartex" xmlns:cx4="http://schemas.microsoft.com/office/drawing/2016/5/10/chartex" xmlns:cx5="http://schemas.microsoft.com/office/drawing/2016/5/11/chartex" xmlns:cx6="http://schemas.microsoft.com/office/drawing/2016/5/12/chartex" xmlns:cx7="http://schemas.microsoft.com/office/drawing/2016/5/13/chartex" xmlns:cx8="http://schemas.microsoft.com/office/drawing/2016/5/14/chartex" xmlns:mc="http://schemas.openxmlformats.org/markup-compatibility/2006" xmlns:aink="http://schemas.microsoft.com/office/drawing/2016/ink" xmlns:am3d="http://schemas.microsoft.com/office/drawing/2017/model3d" xmlns:o="urn:schemas-microsoft-com:office:office" xmlns:r="http://schemas.openxmlformats.org/officeDocument/2006/relationships" xmlns:m="http://schemas.openxmlformats.org/officeDocument/2006/math" xmlns:v="urn:schemas-microsoft-com:vml" xmlns:wp14="http://schemas.microsoft.com/office/word/2010/wordprocessingDrawing" xmlns:wp="http://schemas.openxmlformats.org/drawingml/2006/wordprocessingDrawing" xmlns:w10="urn:schemas-microsoft-com:office:word" xmlns:w="http://schemas.openxmlformats.org/wordprocessingml/2006/main" xmlns:w14="http://schemas.microsoft.com/office/word/2010/wordml" xmlns:w15="http://schemas.microsoft.com/office/word/2012/wordml" xmlns:w16cid="http://schemas.microsoft.com/office/word/2016/wordml/cid" xmlns:w16se="http://schemas.microsoft.com/office/word/2015/wordml/symex" xmlns:wpg="http://schemas.microsoft.com/office/word/2010/wordprocessingGroup" xmlns:wpi="http://schemas.microsoft.com/office/word/2010/wordprocessingInk" xmlns:wne="http://schemas.microsoft.com/office/word/2006/wordml" xmlns:wps="http://schemas.microsoft.com/office/word/2010/wordprocessingShape" mc:Ignorable="w14 w15 w16se w16cid wp14">
+<w:numbering xmlns:wpc="http://schemas.microsoft.com/office/word/2010/wordprocessingCanvas" xmlns:mc="http://schemas.openxmlformats.org/markup-compatibility/2006" xmlns:o="urn:schemas-microsoft-com:office:office" xmlns:r="http://schemas.openxmlformats.org/officeDocument/2006/relationships" xmlns:m="http://schemas.openxmlformats.org/officeDocument/2006/math" xmlns:v="urn:schemas-microsoft-com:vml" xmlns:wp14="http://schemas.microsoft.com/office/word/2010/wordprocessingDrawing" xmlns:wp="http://schemas.openxmlformats.org/drawingml/2006/wordprocessingDrawing" xmlns:w10="urn:schemas-microsoft-com:office:word" xmlns:w="http://schemas.openxmlformats.org/wordprocessingml/2006/main" xmlns:w14="http://schemas.microsoft.com/office/word/2010/wordml" xmlns:w15="http://schemas.microsoft.com/office/word/2012/wordml" xmlns:wpg="http://schemas.microsoft.com/office/word/2010/wordprocessingGroup" xmlns:wpi="http://schemas.microsoft.com/office/word/2010/wordprocessingInk" xmlns:wne="http://schemas.microsoft.com/office/word/2006/wordml" xmlns:wps="http://schemas.microsoft.com/office/word/2010/wordprocessingShape" mc:Ignorable="w14 w15 wp14">
   <w:abstractNum w:abstractNumId="0" w15:restartNumberingAfterBreak="0">
     <w:nsid w:val="0B656324"/>
     <w:multiLevelType w:val="hybridMultilevel"/>
@@ -6633,7 +6732,7 @@
 </file>
 
 <file path=word/styles.xml><?xml version="1.0" encoding="utf-8"?>
-<w:styles xmlns:mc="http://schemas.openxmlformats.org/markup-compatibility/2006" xmlns:r="http://schemas.openxmlformats.org/officeDocument/2006/relationships" xmlns:w="http://schemas.openxmlformats.org/wordprocessingml/2006/main" xmlns:w14="http://schemas.microsoft.com/office/word/2010/wordml" xmlns:w15="http://schemas.microsoft.com/office/word/2012/wordml" xmlns:w16cid="http://schemas.microsoft.com/office/word/2016/wordml/cid" xmlns:w16se="http://schemas.microsoft.com/office/word/2015/wordml/symex" mc:Ignorable="w14 w15 w16se w16cid">
+<w:styles xmlns:mc="http://schemas.openxmlformats.org/markup-compatibility/2006" xmlns:r="http://schemas.openxmlformats.org/officeDocument/2006/relationships" xmlns:w="http://schemas.openxmlformats.org/wordprocessingml/2006/main" xmlns:w14="http://schemas.microsoft.com/office/word/2010/wordml" xmlns:w15="http://schemas.microsoft.com/office/word/2012/wordml" mc:Ignorable="w14 w15">
   <w:docDefaults>
     <w:rPrDefault>
       <w:rPr>
@@ -6649,7 +6748,7 @@
       </w:pPr>
     </w:pPrDefault>
   </w:docDefaults>
-  <w:latentStyles w:defLockedState="0" w:defUIPriority="99" w:defSemiHidden="0" w:defUnhideWhenUsed="0" w:defQFormat="0" w:count="375">
+  <w:latentStyles w:defLockedState="0" w:defUIPriority="99" w:defSemiHidden="0" w:defUnhideWhenUsed="0" w:defQFormat="0" w:count="371">
     <w:lsdException w:name="Normal" w:uiPriority="0" w:qFormat="1"/>
     <w:lsdException w:name="heading 1" w:uiPriority="9" w:qFormat="1"/>
     <w:lsdException w:name="heading 2" w:semiHidden="1" w:uiPriority="9" w:unhideWhenUsed="1" w:qFormat="1"/>
@@ -7021,10 +7120,6 @@
     <w:lsdException w:name="List Table 5 Dark Accent 6" w:uiPriority="50"/>
     <w:lsdException w:name="List Table 6 Colorful Accent 6" w:uiPriority="51"/>
     <w:lsdException w:name="List Table 7 Colorful Accent 6" w:uiPriority="52"/>
-    <w:lsdException w:name="Mention" w:semiHidden="1" w:unhideWhenUsed="1"/>
-    <w:lsdException w:name="Smart Hyperlink" w:semiHidden="1" w:unhideWhenUsed="1"/>
-    <w:lsdException w:name="Hashtag" w:semiHidden="1" w:unhideWhenUsed="1"/>
-    <w:lsdException w:name="Unresolved Mention" w:semiHidden="1" w:unhideWhenUsed="1"/>
   </w:latentStyles>
   <w:style w:type="paragraph" w:default="1" w:styleId="Normal">
     <w:name w:val="Normal"/>
@@ -7916,7 +8011,7 @@
 </file>
 
 <file path=customXml/itemProps1.xml><?xml version="1.0" encoding="utf-8"?>
-<ds:datastoreItem xmlns:ds="http://schemas.openxmlformats.org/officeDocument/2006/customXml" ds:itemID="{E06E0612-70C3-4F16-9888-D6D0D240D6FA}">
+<ds:datastoreItem xmlns:ds="http://schemas.openxmlformats.org/officeDocument/2006/customXml" ds:itemID="{5D528A84-DEF8-4AC2-8C00-4A9F317C67AA}">
   <ds:schemaRefs>
     <ds:schemaRef ds:uri="http://schemas.openxmlformats.org/officeDocument/2006/bibliography"/>
   </ds:schemaRefs>

</xml_diff>